<commit_message>
Reason: Existing requirements had not been accepted by the customer Solution: Our team created additional elicitation session to negotiate on existing requirements and fixed them according to customer needs.
</commit_message>
<xml_diff>
--- a/Requirements/Use_Cases_InnoCalendar_v2.0.docx
+++ b/Requirements/Use_Cases_InnoCalendar_v2.0.docx
@@ -728,7 +728,7 @@
                 <w:color w:val="000000"/>
                 <w:rtl w:val="0"/>
               </w:rPr>
-              <w:t xml:space="preserve">The student selects “subscribe an initial core program” menu.</w:t>
+              <w:t xml:space="preserve">The student selects configure schedule command.</w:t>
             </w:r>
           </w:p>
           <w:p>
@@ -751,7 +751,7 @@
                 <w:color w:val="000000"/>
                 <w:rtl w:val="0"/>
               </w:rPr>
-              <w:t xml:space="preserve">The bot shows the current program (Bachelor and Master).</w:t>
+              <w:t xml:space="preserve">The bot shows the available programs (Bachelor and Master).</w:t>
             </w:r>
           </w:p>
           <w:p>
@@ -776,51 +776,6 @@
               <w:t xml:space="preserve">The student clicks on the button with the name of his/her core program name.</w:t>
             </w:r>
           </w:p>
-          <w:p>
-            <w:pPr>
-              <w:numPr>
-                <w:ilvl w:val="0"/>
-                <w:numId w:val="2"/>
-              </w:numPr>
-              <w:spacing w:before="0" w:line="240" w:lineRule="auto"/>
-              <w:ind w:left="720" w:hanging="360"/>
-              <w:rPr>
-                <w:rFonts w:ascii="Arial" w:cs="Arial" w:eastAsia="Arial" w:hAnsi="Arial"/>
-                <w:color w:val="000000"/>
-                <w:u w:val="none"/>
-              </w:rPr>
-            </w:pPr>
-            <w:r>
-              <w:rPr>
-                <w:rFonts w:ascii="Arial" w:cs="Arial" w:eastAsia="Arial" w:hAnsi="Arial"/>
-                <w:color w:val="000000"/>
-                <w:rtl w:val="0"/>
-              </w:rPr>
-              <w:t xml:space="preserve">The bot shows the groups of the programs.</w:t>
-            </w:r>
-          </w:p>
-          <w:p>
-            <w:pPr>
-              <w:numPr>
-                <w:ilvl w:val="0"/>
-                <w:numId w:val="2"/>
-              </w:numPr>
-              <w:spacing w:before="0" w:line="240" w:lineRule="auto"/>
-              <w:ind w:left="720" w:hanging="360"/>
-              <w:rPr>
-                <w:rFonts w:ascii="Arial" w:cs="Arial" w:eastAsia="Arial" w:hAnsi="Arial"/>
-                <w:color w:val="000000"/>
-              </w:rPr>
-            </w:pPr>
-            <w:r>
-              <w:rPr>
-                <w:rFonts w:ascii="Arial" w:cs="Arial" w:eastAsia="Arial" w:hAnsi="Arial"/>
-                <w:color w:val="000000"/>
-                <w:rtl w:val="0"/>
-              </w:rPr>
-              <w:t xml:space="preserve">The student clicks on the button with the name of his/her group name.</w:t>
-            </w:r>
-          </w:p>
         </w:tc>
       </w:tr>
       <w:tr>
@@ -881,7 +836,7 @@
                 <w:color w:val="000000"/>
                 <w:rtl w:val="0"/>
               </w:rPr>
-              <w:t xml:space="preserve">Calendar with core courses appears on Innocalendar personal message screen on Students telegram app</w:t>
+              <w:t xml:space="preserve">The Student is assigned to the core program.</w:t>
             </w:r>
             <w:r>
               <w:rPr>
@@ -993,7 +948,7 @@
                 <w:color w:val="000000"/>
                 <w:rtl w:val="0"/>
               </w:rPr>
-              <w:t xml:space="preserve">Subscribe to a lecture</w:t>
+              <w:t xml:space="preserve">Subscribe to a course</w:t>
             </w:r>
           </w:p>
         </w:tc>
@@ -1244,7 +1199,7 @@
                 <w:color w:val="000000"/>
                 <w:rtl w:val="0"/>
               </w:rPr>
-              <w:t xml:space="preserve">Student clicks “Add new lecture” button</w:t>
+              <w:t xml:space="preserve">Student clicks “Add new course” button</w:t>
             </w:r>
           </w:p>
           <w:p>
@@ -1267,7 +1222,7 @@
                 <w:color w:val="000000"/>
                 <w:rtl w:val="0"/>
               </w:rPr>
-              <w:t xml:space="preserve">The bot shows the listed programs for Bachelor or Master</w:t>
+              <w:t xml:space="preserve">The bot shows the list of all available core and elective courses.</w:t>
             </w:r>
           </w:p>
           <w:p>
@@ -1290,74 +1245,7 @@
                 <w:color w:val="000000"/>
                 <w:rtl w:val="0"/>
               </w:rPr>
-              <w:t xml:space="preserve">The student selects one of the programs from listed programs for Bachelor or Master </w:t>
-            </w:r>
-          </w:p>
-          <w:p>
-            <w:pPr>
-              <w:widowControl w:val="0"/>
-              <w:numPr>
-                <w:ilvl w:val="0"/>
-                <w:numId w:val="1"/>
-              </w:numPr>
-              <w:spacing w:before="0" w:line="240" w:lineRule="auto"/>
-              <w:ind w:left="720" w:hanging="360"/>
-              <w:rPr>
-                <w:rFonts w:ascii="Arial" w:cs="Arial" w:eastAsia="Arial" w:hAnsi="Arial"/>
-                <w:color w:val="000000"/>
-              </w:rPr>
-            </w:pPr>
-            <w:r>
-              <w:rPr>
-                <w:rFonts w:ascii="Arial" w:cs="Arial" w:eastAsia="Arial" w:hAnsi="Arial"/>
-                <w:color w:val="000000"/>
-                <w:rtl w:val="0"/>
-              </w:rPr>
-              <w:t xml:space="preserve">Bot shows the list course of selected programs</w:t>
-            </w:r>
-            <w:r>
-              <w:rPr>
-                <w:rtl w:val="0"/>
-              </w:rPr>
-            </w:r>
-          </w:p>
-          <w:p>
-            <w:pPr>
-              <w:widowControl w:val="0"/>
-              <w:numPr>
-                <w:ilvl w:val="0"/>
-                <w:numId w:val="1"/>
-              </w:numPr>
-              <w:spacing w:before="0" w:line="240" w:lineRule="auto"/>
-              <w:ind w:left="720" w:hanging="360"/>
-              <w:rPr>
-                <w:rFonts w:ascii="Arial" w:cs="Arial" w:eastAsia="Arial" w:hAnsi="Arial"/>
-                <w:color w:val="000000"/>
-              </w:rPr>
-            </w:pPr>
-            <w:r>
-              <w:rPr>
-                <w:rFonts w:ascii="Arial" w:cs="Arial" w:eastAsia="Arial" w:hAnsi="Arial"/>
-                <w:color w:val="000000"/>
-                <w:rtl w:val="0"/>
-              </w:rPr>
-              <w:t xml:space="preserve">Student selects lectures to add to his/her schedule</w:t>
-            </w:r>
-          </w:p>
-          <w:p>
-            <w:pPr>
-              <w:widowControl w:val="0"/>
-              <w:spacing w:before="0" w:line="240" w:lineRule="auto"/>
-              <w:ind w:left="720" w:firstLine="0"/>
-              <w:rPr>
-                <w:rFonts w:ascii="Arial" w:cs="Arial" w:eastAsia="Arial" w:hAnsi="Arial"/>
-                <w:color w:val="000000"/>
-              </w:rPr>
-            </w:pPr>
-            <w:r>
-              <w:rPr>
-                <w:rtl w:val="0"/>
-              </w:rPr>
+              <w:t xml:space="preserve">The student selects one of the listed courses.</w:t>
             </w:r>
           </w:p>
         </w:tc>
@@ -1436,7 +1324,6 @@
           </w:p>
           <w:p>
             <w:pPr>
-              <w:widowControl w:val="0"/>
               <w:numPr>
                 <w:ilvl w:val="0"/>
                 <w:numId w:val="5"/>
@@ -1454,7 +1341,7 @@
                 <w:color w:val="000000"/>
                 <w:rtl w:val="0"/>
               </w:rPr>
-              <w:t xml:space="preserve">Calendar appears with new changes to Students personal message screen</w:t>
+              <w:t xml:space="preserve">The Student is assigned to the selected course.</w:t>
             </w:r>
             <w:r>
               <w:rPr>
@@ -1856,7 +1743,7 @@
                 <w:color w:val="000000"/>
                 <w:rtl w:val="0"/>
               </w:rPr>
-              <w:t xml:space="preserve">The Student is subscribed in some lectures. </w:t>
+              <w:t xml:space="preserve">The Student is subscribed in some courses. </w:t>
             </w:r>
           </w:p>
           <w:p>
@@ -1874,7 +1761,7 @@
                 <w:color w:val="000000"/>
                 <w:rtl w:val="0"/>
               </w:rPr>
-              <w:t xml:space="preserve">The schedule of subscribed lecture was updated/changed.</w:t>
+              <w:t xml:space="preserve">The schedule of the subscribed courses was updated/changed.</w:t>
             </w:r>
           </w:p>
         </w:tc>
@@ -2150,7 +2037,7 @@
                 <w:color w:val="000000"/>
                 <w:rtl w:val="0"/>
               </w:rPr>
-              <w:t xml:space="preserve">Student has internet connection</w:t>
+              <w:t xml:space="preserve">The student has an internet connection</w:t>
             </w:r>
           </w:p>
         </w:tc>
@@ -2385,7 +2272,7 @@
                 <w:color w:val="000000"/>
                 <w:rtl w:val="0"/>
               </w:rPr>
-              <w:t xml:space="preserve">Access agreement with Innopolis University Education Department on current semester program schedule </w:t>
+              <w:t xml:space="preserve">Access agreement with Innopolis University Education Department on the current semester program schedule </w:t>
             </w:r>
           </w:p>
         </w:tc>
@@ -2457,7 +2344,7 @@
                 <w:color w:val="000000"/>
                 <w:rtl w:val="0"/>
               </w:rPr>
-              <w:t xml:space="preserve">System gets notified when new changes happen in University Education Department current semester program schedule</w:t>
+              <w:t xml:space="preserve">System checks for changes in University Education Department current semester program schedule.</w:t>
             </w:r>
             <w:r>
               <w:rPr>
@@ -2485,7 +2372,7 @@
                 <w:color w:val="000000"/>
                 <w:rtl w:val="0"/>
               </w:rPr>
-              <w:t xml:space="preserve">Bot receives and records changes to database.</w:t>
+              <w:t xml:space="preserve">The bot receives and records changes to the database.</w:t>
             </w:r>
             <w:r>
               <w:rPr>
@@ -2554,7 +2441,7 @@
                 <w:color w:val="000000"/>
                 <w:rtl w:val="0"/>
               </w:rPr>
-              <w:t xml:space="preserve">System sends notifications about changes to the  Students</w:t>
+              <w:t xml:space="preserve">The system sends notifications about changes to the Students</w:t>
             </w:r>
           </w:p>
         </w:tc>
@@ -2618,44 +2505,49 @@
                 <w:color w:val="000000"/>
                 <w:rtl w:val="0"/>
               </w:rPr>
-              <w:t xml:space="preserve">1.  There will be no database outage, data lose, and leakage </w:t>
-            </w:r>
-          </w:p>
-          <w:p>
-            <w:pPr>
-              <w:widowControl w:val="0"/>
-              <w:spacing w:before="0" w:line="240" w:lineRule="auto"/>
-              <w:rPr>
-                <w:rFonts w:ascii="Arial" w:cs="Arial" w:eastAsia="Arial" w:hAnsi="Arial"/>
-                <w:color w:val="000000"/>
-              </w:rPr>
-            </w:pPr>
-            <w:r>
-              <w:rPr>
-                <w:rFonts w:ascii="Arial" w:cs="Arial" w:eastAsia="Arial" w:hAnsi="Arial"/>
-                <w:color w:val="000000"/>
-                <w:rtl w:val="0"/>
-              </w:rPr>
-              <w:t xml:space="preserve">2.  All course changes kept up to date</w:t>
-            </w:r>
-          </w:p>
-          <w:p>
-            <w:pPr>
-              <w:widowControl w:val="0"/>
-              <w:spacing w:before="0" w:line="240" w:lineRule="auto"/>
-              <w:ind w:left="0" w:firstLine="0"/>
-              <w:rPr>
-                <w:rFonts w:ascii="Arial" w:cs="Arial" w:eastAsia="Arial" w:hAnsi="Arial"/>
-                <w:color w:val="000000"/>
-              </w:rPr>
-            </w:pPr>
-            <w:r>
-              <w:rPr>
-                <w:rFonts w:ascii="Arial" w:cs="Arial" w:eastAsia="Arial" w:hAnsi="Arial"/>
-                <w:color w:val="000000"/>
-                <w:rtl w:val="0"/>
-              </w:rPr>
-              <w:t xml:space="preserve">3.The system will update once in two hours from UED schedule system.</w:t>
+              <w:t xml:space="preserve">1. There will be no database outage, data loss, and leakage. </w:t>
+            </w:r>
+          </w:p>
+          <w:p>
+            <w:pPr>
+              <w:widowControl w:val="0"/>
+              <w:spacing w:before="0" w:line="240" w:lineRule="auto"/>
+              <w:rPr>
+                <w:rFonts w:ascii="Arial" w:cs="Arial" w:eastAsia="Arial" w:hAnsi="Arial"/>
+                <w:color w:val="000000"/>
+              </w:rPr>
+            </w:pPr>
+            <w:r>
+              <w:rPr>
+                <w:rFonts w:ascii="Arial" w:cs="Arial" w:eastAsia="Arial" w:hAnsi="Arial"/>
+                <w:color w:val="000000"/>
+                <w:rtl w:val="0"/>
+              </w:rPr>
+              <w:t xml:space="preserve">2. All course changes kept up to date</w:t>
+            </w:r>
+          </w:p>
+          <w:p>
+            <w:pPr>
+              <w:widowControl w:val="0"/>
+              <w:numPr>
+                <w:ilvl w:val="0"/>
+                <w:numId w:val="4"/>
+              </w:numPr>
+              <w:spacing w:before="0" w:line="240" w:lineRule="auto"/>
+              <w:ind w:left="360" w:hanging="360"/>
+              <w:rPr>
+                <w:rFonts w:ascii="Arial" w:cs="Arial" w:eastAsia="Arial" w:hAnsi="Arial"/>
+                <w:color w:val="000000"/>
+                <w:u w:val="none"/>
+              </w:rPr>
+            </w:pPr>
+            <w:r>
+              <w:rPr>
+                <w:rFonts w:ascii="Arial" w:cs="Arial" w:eastAsia="Arial" w:hAnsi="Arial"/>
+                <w:color w:val="000000"/>
+                <w:rtl w:val="0"/>
+              </w:rPr>
+              <w:t xml:space="preserve">The system will update once in two hours from UED schedule system.</w:t>
             </w:r>
           </w:p>
           <w:p>
@@ -4442,7 +4334,7 @@
 
 <file path=customXML/item1.xml><?xml version="1.0" encoding="utf-8"?>
 <go:gDocsCustomXmlDataStorage xmlns:go="http://customooxmlschemas.google.com/" xmlns:r="http://schemas.openxmlformats.org/officeDocument/2006/relationships">
-  <go:docsCustomData xmlns:go="http://customooxmlschemas.google.com/" roundtripDataSignature="AMtx7mgKF+rRu2aqf+y9Bs4TfOoN7sfq3A==">AMUW2mXCZAPI8fnZOwKC7Q8jLcu5lqYJW8B03ZS6PGNWAtnsip1P3Lc//dxMNxsgQUKRs6XiCTi7qV8WjZg18mhNvNW6hwdppessyiUusU+Env6bzFf+iw7TU7yyRPAxtD0Ykxfo4HV3aIFUwVRhMbypj3cSZ9stIA==</go:docsCustomData>
+  <go:docsCustomData xmlns:go="http://customooxmlschemas.google.com/" roundtripDataSignature="AMtx7mgKF+rRu2aqf+y9Bs4TfOoN7sfq3A==">AMUW2mXFgPp+bI8LFcHwl6/U/7NUO3e7Qdkwwmlj/uRIcRwhR6sM+ulwegLayr8x/j0y396IDRsZXD32Va7jHe3hBLmTdk+lsbrjrN0KjtI3Bw+t1nqY8wRIEVIJaIhYAQOWIJPmdxCCJNqQy3jUbe8ANVYoZHiEJg==</go:docsCustomData>
 </go:gDocsCustomXmlDataStorage>
 </file>
 

</xml_diff>